<commit_message>
Implement multiple fees, properties, customer deletion, sorting, and updated seeding
</commit_message>
<xml_diff>
--- a/invoice_templates/base_invoice_template.docx
+++ b/invoice_templates/base_invoice_template.docx
@@ -555,6 +555,150 @@
       <w:pPr>
         <w:pStyle w:val="Normal"/>
         <w:rPr>
+          <w:sz w:val="32"/>
+          <w:szCs w:val="32"/>
+        </w:rPr>
+      </w:pPr>
+      <w:r>
+        <w:rPr>
+          <w:sz w:val="32"/>
+          <w:szCs w:val="32"/>
+        </w:rPr>
+        <w:t>{{PERIOD</w:t>
+      </w:r>
+      <w:r>
+        <w:rPr>
+          <w:sz w:val="32"/>
+          <w:szCs w:val="32"/>
+        </w:rPr>
+        <w:t>2</w:t>
+      </w:r>
+      <w:r>
+        <w:rPr>
+          <w:sz w:val="32"/>
+          <w:szCs w:val="32"/>
+        </w:rPr>
+        <w:t xml:space="preserve">}} </w:t>
+      </w:r>
+      <w:r>
+        <w:rPr>
+          <w:sz w:val="32"/>
+          <w:szCs w:val="32"/>
+        </w:rPr>
+        <w:t>{{FEE_TYPE2}}</w:t>
+      </w:r>
+      <w:r>
+        <w:rPr>
+          <w:sz w:val="32"/>
+          <w:szCs w:val="32"/>
+        </w:rPr>
+        <w:t xml:space="preserve"> fee ({{PERIOD_DATES</w:t>
+      </w:r>
+      <w:r>
+        <w:rPr>
+          <w:sz w:val="32"/>
+          <w:szCs w:val="32"/>
+        </w:rPr>
+        <w:t>2</w:t>
+      </w:r>
+      <w:r>
+        <w:rPr>
+          <w:sz w:val="32"/>
+          <w:szCs w:val="32"/>
+        </w:rPr>
+        <w:t>}}) = {{AMOUNT</w:t>
+      </w:r>
+      <w:r>
+        <w:rPr>
+          <w:sz w:val="32"/>
+          <w:szCs w:val="32"/>
+        </w:rPr>
+        <w:t>2</w:t>
+      </w:r>
+      <w:r>
+        <w:rPr>
+          <w:sz w:val="32"/>
+          <w:szCs w:val="32"/>
+        </w:rPr>
+        <w:t>}}</w:t>
+      </w:r>
+    </w:p>
+    <w:p>
+      <w:pPr>
+        <w:pStyle w:val="Normal"/>
+        <w:rPr>
+          <w:sz w:val="32"/>
+          <w:szCs w:val="32"/>
+        </w:rPr>
+      </w:pPr>
+      <w:r>
+        <w:rPr>
+          <w:sz w:val="32"/>
+          <w:szCs w:val="32"/>
+        </w:rPr>
+        <w:t>{{PERIOD</w:t>
+      </w:r>
+      <w:r>
+        <w:rPr>
+          <w:sz w:val="32"/>
+          <w:szCs w:val="32"/>
+        </w:rPr>
+        <w:t>3</w:t>
+      </w:r>
+      <w:r>
+        <w:rPr>
+          <w:sz w:val="32"/>
+          <w:szCs w:val="32"/>
+        </w:rPr>
+        <w:t xml:space="preserve">}} </w:t>
+      </w:r>
+      <w:r>
+        <w:rPr>
+          <w:sz w:val="32"/>
+          <w:szCs w:val="32"/>
+        </w:rPr>
+        <w:t>{{FEE_TYPE3}}</w:t>
+      </w:r>
+      <w:r>
+        <w:rPr>
+          <w:sz w:val="32"/>
+          <w:szCs w:val="32"/>
+        </w:rPr>
+        <w:t xml:space="preserve"> fee ({{PERIOD_DATES</w:t>
+      </w:r>
+      <w:r>
+        <w:rPr>
+          <w:sz w:val="32"/>
+          <w:szCs w:val="32"/>
+        </w:rPr>
+        <w:t>3</w:t>
+      </w:r>
+      <w:r>
+        <w:rPr>
+          <w:sz w:val="32"/>
+          <w:szCs w:val="32"/>
+        </w:rPr>
+        <w:t>}}) = {{AMOUNT</w:t>
+      </w:r>
+      <w:r>
+        <w:rPr>
+          <w:sz w:val="32"/>
+          <w:szCs w:val="32"/>
+        </w:rPr>
+        <w:t>3</w:t>
+      </w:r>
+      <w:r>
+        <w:rPr>
+          <w:sz w:val="32"/>
+          <w:szCs w:val="32"/>
+        </w:rPr>
+        <w:t>}}</w:t>
+      </w:r>
+    </w:p>
+    <w:p>
+      <w:pPr>
+        <w:pStyle w:val="Normal"/>
+        <w:rPr>
           <w:rFonts w:ascii="Arial Rounded MT Bold" w:hAnsi="Arial Rounded MT Bold"/>
           <w:b/>
           <w:sz w:val="36"/>
@@ -567,7 +711,23 @@
           <w:sz w:val="36"/>
           <w:szCs w:val="36"/>
         </w:rPr>
-        <w:t>Total due:       {{AMOUNT}}</w:t>
+        <w:t>Total due:       {{</w:t>
+      </w:r>
+      <w:r>
+        <w:rPr>
+          <w:b/>
+          <w:sz w:val="36"/>
+          <w:szCs w:val="36"/>
+        </w:rPr>
+        <w:t>TOTAL</w:t>
+      </w:r>
+      <w:r>
+        <w:rPr>
+          <w:b/>
+          <w:sz w:val="36"/>
+          <w:szCs w:val="36"/>
+        </w:rPr>
+        <w:t>AMOUNT}}</w:t>
       </w:r>
     </w:p>
     <w:p>

</xml_diff>